<commit_message>
temp for data access pattern4
</commit_message>
<xml_diff>
--- a/10-DataAccess patern.docx
+++ b/10-DataAccess patern.docx
@@ -3704,25 +3704,7 @@
                                         <w:sz w:val="26"/>
                                         <w:szCs w:val="26"/>
                                       </w:rPr>
-                                      <w:t xml:space="preserve">Abdel-Rahman </w:t>
-                                    </w:r>
-                                    <w:proofErr w:type="spellStart"/>
-                                    <w:r>
-                                      <w:rPr>
-                                        <w:color w:val="1CADE4" w:themeColor="accent1"/>
-                                        <w:sz w:val="26"/>
-                                        <w:szCs w:val="26"/>
-                                      </w:rPr>
-                                      <w:t>Gamal</w:t>
-                                    </w:r>
-                                    <w:proofErr w:type="spellEnd"/>
-                                    <w:r>
-                                      <w:rPr>
-                                        <w:color w:val="1CADE4" w:themeColor="accent1"/>
-                                        <w:sz w:val="26"/>
-                                        <w:szCs w:val="26"/>
-                                      </w:rPr>
-                                      <w:t xml:space="preserve"> Ahmed </w:t>
+                                      <w:t xml:space="preserve">Abdel-Rahman Gamal Ahmed </w:t>
                                     </w:r>
                                   </w:sdtContent>
                                 </w:sdt>
@@ -4653,26 +4635,32 @@
           <w:lang w:bidi="ar-EG"/>
         </w:rPr>
       </w:pPr>
+    </w:p>
+    <w:p>
+      <w:pPr>
+        <w:pStyle w:val="ListParagraph"/>
+        <w:bidi/>
+        <w:rPr>
+          <w:lang w:bidi="ar-EG"/>
+        </w:rPr>
+      </w:pPr>
+    </w:p>
+    <w:p>
+      <w:pPr>
+        <w:pStyle w:val="ListParagraph"/>
+        <w:bidi/>
+        <w:rPr>
+          <w:lang w:bidi="ar-EG"/>
+        </w:rPr>
+      </w:pPr>
+      <w:r>
+        <w:rPr>
+          <w:lang w:bidi="ar-EG"/>
+        </w:rPr>
+        <w:t>fdfdfdfd</w:t>
+      </w:r>
       <w:bookmarkStart w:id="1" w:name="_GoBack"/>
       <w:bookmarkEnd w:id="1"/>
-    </w:p>
-    <w:p>
-      <w:pPr>
-        <w:pStyle w:val="ListParagraph"/>
-        <w:bidi/>
-        <w:rPr>
-          <w:lang w:bidi="ar-EG"/>
-        </w:rPr>
-      </w:pPr>
-    </w:p>
-    <w:p>
-      <w:pPr>
-        <w:pStyle w:val="ListParagraph"/>
-        <w:bidi/>
-        <w:rPr>
-          <w:lang w:bidi="ar-EG"/>
-        </w:rPr>
-      </w:pPr>
     </w:p>
     <w:p>
       <w:pPr>
@@ -9599,6 +9587,7 @@
     <w:rsid w:val="002401C1"/>
     <w:rsid w:val="002909C5"/>
     <w:rsid w:val="00306A50"/>
+    <w:rsid w:val="00421347"/>
     <w:rsid w:val="00477AB9"/>
     <w:rsid w:val="004D54D1"/>
     <w:rsid w:val="004D58A5"/>
@@ -10440,7 +10429,7 @@
 </file>
 
 <file path=customXml/itemProps2.xml><?xml version="1.0" encoding="utf-8"?>
-<ds:datastoreItem xmlns:ds="http://schemas.openxmlformats.org/officeDocument/2006/customXml" ds:itemID="{C32B80C6-FD2F-4BED-B709-E7EAF6626F7D}">
+<ds:datastoreItem xmlns:ds="http://schemas.openxmlformats.org/officeDocument/2006/customXml" ds:itemID="{C304A928-BF0A-41D4-A718-C0E7654FBD12}">
   <ds:schemaRefs>
     <ds:schemaRef ds:uri="http://schemas.openxmlformats.org/officeDocument/2006/bibliography"/>
   </ds:schemaRefs>

</xml_diff>